<commit_message>
Các file báo cáo và Source code + Database
</commit_message>
<xml_diff>
--- a/10.Test/TestPlan.docx
+++ b/10.Test/TestPlan.docx
@@ -63,15 +63,7 @@
         <w:pStyle w:val="InfoBlue"/>
       </w:pPr>
       <w:r>
-        <w:t xml:space="preserve">[To customize automatic fields in Microsoft Word (which display a gray background when selected), select File&gt;Properties and replace the Title, Subject and Company fields with the appropriate information for this document. After closing the dialog, automatic fields may be updated throughout the document by selecting Edit&gt;Select All (or Ctrl-A) and pressing F9, or simply click on the field and press F9. This must be done separately for Headers and Footers. Alt-F9 will toggle between displaying the field names and the field </w:t>
-      </w:r>
-      <w:proofErr w:type="gramStart"/>
-      <w:r>
-        <w:t>contents</w:t>
-      </w:r>
-      <w:proofErr w:type="gramEnd"/>
-      <w:r>
-        <w:t xml:space="preserve">. See Word help for more information on working with fields.] </w:t>
+        <w:t xml:space="preserve">[To customize automatic fields in Microsoft Word (which display a gray background when selected), select File&gt;Properties and replace the Title, Subject and Company fields with the appropriate information for this document. After closing the dialog, automatic fields may be updated throughout the document by selecting Edit&gt;Select All (or Ctrl-A) and pressing F9, or simply click on the field and press F9. This must be done separately for Headers and Footers. Alt-F9 will toggle between displaying the field names and the field contents. See Word help for more information on working with fields.] </w:t>
       </w:r>
     </w:p>
     <w:p>
@@ -5641,11 +5633,7 @@
     </w:p>
     <w:p>
       <w:r>
-        <w:t xml:space="preserve">Tài liệu này được dùng </w:t>
-      </w:r>
-      <w:proofErr w:type="gramStart"/>
-      <w:r>
-        <w:t>để</w:t>
+        <w:t>Tài liệu này được dùng để</w:t>
       </w:r>
       <w:r>
         <w:t xml:space="preserve"> </w:t>
@@ -5653,7 +5641,6 @@
       <w:r>
         <w:t>:</w:t>
       </w:r>
-      <w:proofErr w:type="gramEnd"/>
     </w:p>
     <w:p>
       <w:pPr>
@@ -5718,15 +5705,7 @@
         </w:numPr>
       </w:pPr>
       <w:r>
-        <w:t xml:space="preserve">Và để giao cho khách </w:t>
-      </w:r>
-      <w:proofErr w:type="gramStart"/>
-      <w:r>
-        <w:t>hàng ,</w:t>
-      </w:r>
-      <w:proofErr w:type="gramEnd"/>
-      <w:r>
-        <w:t xml:space="preserve"> để khách hàng biết được chất lượng của chương trình.</w:t>
+        <w:t>Và để giao cho khách hàng , để khách hàng biết được chất lượng của chương trình.</w:t>
       </w:r>
     </w:p>
     <w:p>
@@ -5735,14 +5714,9 @@
       </w:pPr>
       <w:bookmarkStart w:id="2" w:name="_Toc261380933"/>
       <w:r>
-        <w:t xml:space="preserve">Phạm </w:t>
-      </w:r>
-      <w:proofErr w:type="gramStart"/>
-      <w:r>
-        <w:t>Vi</w:t>
+        <w:t>Phạm Vi</w:t>
       </w:r>
       <w:bookmarkEnd w:id="2"/>
-      <w:proofErr w:type="gramEnd"/>
     </w:p>
     <w:p>
       <w:pPr>
@@ -5766,15 +5740,7 @@
         </w:numPr>
       </w:pPr>
       <w:r>
-        <w:t xml:space="preserve">Kiểm tra cả các hành vi chức năng của phần mềm lẫn các yêu vầu về chất lượng như độ tin </w:t>
-      </w:r>
-      <w:proofErr w:type="gramStart"/>
-      <w:r>
-        <w:t>cậy ,</w:t>
-      </w:r>
-      <w:proofErr w:type="gramEnd"/>
-      <w:r>
-        <w:t xml:space="preserve"> tín</w:t>
+        <w:t>Kiểm tra cả các hành vi chức năng của phần mềm lẫn các yêu vầu về chất lượng như độ tin cậy , tín</w:t>
       </w:r>
       <w:r>
         <w:t>h</w:t>
@@ -5786,29 +5752,13 @@
         <w:t>ặt biệt thích hợp cho việc p</w:t>
       </w:r>
       <w:r>
-        <w:t xml:space="preserve">hát hiện lỗi giao tiếp với phần mềm hoặc phần </w:t>
-      </w:r>
-      <w:proofErr w:type="gramStart"/>
-      <w:r>
-        <w:t>cứng ,</w:t>
-      </w:r>
-      <w:proofErr w:type="gramEnd"/>
-      <w:r>
-        <w:t xml:space="preserve"> chẵng</w:t>
+        <w:t>hát hiện lỗi giao tiếp với phần mềm hoặc phần cứng , chẵng</w:t>
       </w:r>
       <w:r>
         <w:t xml:space="preserve"> hạn như lỗi tắc nghẽ</w:t>
       </w:r>
       <w:r>
-        <w:t xml:space="preserve">n(deadlock) hoặc chiếm dụng vùng nhớ. Nhằm đảm bảo hệ thống đủ khả năng làm việc </w:t>
-      </w:r>
-      <w:proofErr w:type="gramStart"/>
-      <w:r>
-        <w:t>trong  môi</w:t>
-      </w:r>
-      <w:proofErr w:type="gramEnd"/>
-      <w:r>
-        <w:t xml:space="preserve"> trường thực.</w:t>
+        <w:t>n(deadlock) hoặc chiếm dụng vùng nhớ. Nhằm đảm bảo hệ thống đủ khả năng làm việc trong  môi trường thực.</w:t>
       </w:r>
     </w:p>
     <w:p>
@@ -5822,16 +5772,16 @@
       <w:pPr>
         <w:pStyle w:val="Heading2"/>
       </w:pPr>
-      <w:bookmarkStart w:id="3" w:name="_Toc314978531"/>
-      <w:bookmarkStart w:id="4" w:name="_Toc324843637"/>
-      <w:bookmarkStart w:id="5" w:name="_Toc324851944"/>
-      <w:bookmarkStart w:id="6" w:name="_Toc324915527"/>
-      <w:bookmarkStart w:id="7" w:name="_Toc433104440"/>
-      <w:bookmarkStart w:id="8" w:name="_Toc261380934"/>
+      <w:bookmarkStart w:id="3" w:name="_Toc261380934"/>
+      <w:bookmarkStart w:id="4" w:name="_Toc314978531"/>
+      <w:bookmarkStart w:id="5" w:name="_Toc324843637"/>
+      <w:bookmarkStart w:id="6" w:name="_Toc324851944"/>
+      <w:bookmarkStart w:id="7" w:name="_Toc324915527"/>
+      <w:bookmarkStart w:id="8" w:name="_Toc433104440"/>
       <w:r>
         <w:t>Người sử dụng</w:t>
       </w:r>
-      <w:bookmarkEnd w:id="8"/>
+      <w:bookmarkEnd w:id="3"/>
     </w:p>
     <w:p>
       <w:pPr>
@@ -5875,21 +5825,21 @@
       <w:pPr>
         <w:pStyle w:val="Heading2"/>
       </w:pPr>
-      <w:bookmarkStart w:id="10" w:name="_Toc314978532"/>
-      <w:bookmarkStart w:id="11" w:name="_Toc324843638"/>
-      <w:bookmarkStart w:id="12" w:name="_Toc324851945"/>
-      <w:bookmarkStart w:id="13" w:name="_Toc324915528"/>
-      <w:bookmarkStart w:id="14" w:name="_Toc433104441"/>
-      <w:bookmarkStart w:id="15" w:name="_Toc261380936"/>
-      <w:bookmarkEnd w:id="3"/>
+      <w:bookmarkStart w:id="10" w:name="_Toc261380936"/>
+      <w:bookmarkStart w:id="11" w:name="_Toc314978532"/>
+      <w:bookmarkStart w:id="12" w:name="_Toc324843638"/>
+      <w:bookmarkStart w:id="13" w:name="_Toc324851945"/>
+      <w:bookmarkStart w:id="14" w:name="_Toc324915528"/>
+      <w:bookmarkStart w:id="15" w:name="_Toc433104441"/>
       <w:bookmarkEnd w:id="4"/>
       <w:bookmarkEnd w:id="5"/>
       <w:bookmarkEnd w:id="6"/>
       <w:bookmarkEnd w:id="7"/>
+      <w:bookmarkEnd w:id="8"/>
       <w:r>
         <w:t>Tham Khảo</w:t>
       </w:r>
-      <w:bookmarkEnd w:id="15"/>
+      <w:bookmarkEnd w:id="10"/>
     </w:p>
     <w:p>
       <w:pPr>
@@ -5943,11 +5893,11 @@
         <w:keepNext w:val="0"/>
       </w:pPr>
       <w:bookmarkStart w:id="17" w:name="_Toc261380938"/>
-      <w:bookmarkEnd w:id="10"/>
       <w:bookmarkEnd w:id="11"/>
       <w:bookmarkEnd w:id="12"/>
       <w:bookmarkEnd w:id="13"/>
       <w:bookmarkEnd w:id="14"/>
+      <w:bookmarkEnd w:id="15"/>
       <w:r>
         <w:t>Ước Lượng Nhiệm Vụ và Động Cơ Thúc Đẩy Test</w:t>
       </w:r>
@@ -6012,34 +5962,10 @@
         <w:t xml:space="preserve">Đưa </w:t>
       </w:r>
       <w:r>
-        <w:t xml:space="preserve">ra các </w:t>
-      </w:r>
-      <w:proofErr w:type="gramStart"/>
-      <w:r>
-        <w:t>testcase  để</w:t>
-      </w:r>
-      <w:proofErr w:type="gramEnd"/>
-      <w:r>
-        <w:t xml:space="preserve"> thực hiện việc test chương trình nhằm phát hiện ra những lỗi hàm ẩn trong chương trình.  Trong quá trình </w:t>
-      </w:r>
-      <w:proofErr w:type="gramStart"/>
-      <w:r>
-        <w:t>thiết  kế</w:t>
-      </w:r>
-      <w:proofErr w:type="gramEnd"/>
-      <w:r>
-        <w:t xml:space="preserve"> test case cần tránh những lỗi do chủ quan</w:t>
-      </w:r>
-      <w:r>
-        <w:t xml:space="preserve">. Đối với   một số kiểu test đặt biệt thì </w:t>
-      </w:r>
-      <w:proofErr w:type="gramStart"/>
-      <w:r>
-        <w:t>chung</w:t>
-      </w:r>
-      <w:proofErr w:type="gramEnd"/>
-      <w:r>
-        <w:t xml:space="preserve"> ta phải đưa ra những chuẩn rõ </w:t>
+        <w:t>ra các testcase  để thực hiện việc test chương trình nhằm phát hiện ra những lỗi hàm ẩn trong chương trình.  Trong quá trình thiết  kế test case cần tránh những lỗi do chủ quan</w:t>
+      </w:r>
+      <w:r>
+        <w:t xml:space="preserve">. Đối với   một số kiểu test đặt biệt thì chung ta phải đưa ra những chuẩn rõ </w:t>
       </w:r>
       <w:r>
         <w:t>rà</w:t>
@@ -6049,18 +5975,10 @@
       </w:r>
       <w:r>
         <w:lastRenderedPageBreak/>
-        <w:t xml:space="preserve">quy để đảm bảo phiên bản phần mêm mới thực hiện tốt các chức năng </w:t>
-      </w:r>
-      <w:proofErr w:type="gramStart"/>
-      <w:r>
-        <w:t xml:space="preserve">như </w:t>
-      </w:r>
-      <w:r>
-        <w:t xml:space="preserve"> phiên</w:t>
-      </w:r>
-      <w:proofErr w:type="gramEnd"/>
-      <w:r>
-        <w:t xml:space="preserve"> bản phần mềm cũ và sự thay đổ</w:t>
+        <w:t xml:space="preserve">quy để đảm bảo phiên bản phần mêm mới thực hiện tốt các chức năng như </w:t>
+      </w:r>
+      <w:r>
+        <w:t xml:space="preserve"> phiên bản phần mềm cũ và sự thay đổ</w:t>
       </w:r>
       <w:r>
         <w:t>i không gây ra những lỗi mới trên những chức năng vốn có và đã thực hiện tốt.</w:t>
@@ -6110,18 +6028,10 @@
         <w:t>hững hạn chế về kỹ thuật</w:t>
       </w:r>
       <w:r>
-        <w:t xml:space="preserve"> và môi trường cài </w:t>
-      </w:r>
-      <w:proofErr w:type="gramStart"/>
-      <w:r>
-        <w:t>đặt</w:t>
-      </w:r>
-      <w:r>
-        <w:t xml:space="preserve"> ,</w:t>
-      </w:r>
-      <w:proofErr w:type="gramEnd"/>
-      <w:r>
-        <w:t xml:space="preserve"> và những rủi ro trong quá trình cài đặt cũng như sử dụng, có thể xãy ra những lỗi ngoài ý muốn.</w:t>
+        <w:t xml:space="preserve"> và môi trường cài đặt</w:t>
+      </w:r>
+      <w:r>
+        <w:t xml:space="preserve"> , và những rủi ro trong quá trình cài đặt cũng như sử dụng, có thể xãy ra những lỗi ngoài ý muốn.</w:t>
       </w:r>
     </w:p>
     <w:p>
@@ -6138,15 +6048,7 @@
         <w:t>rủi ro với</w:t>
       </w:r>
       <w:r>
-        <w:t xml:space="preserve"> tài </w:t>
-      </w:r>
-      <w:proofErr w:type="gramStart"/>
-      <w:r>
-        <w:t>nguyên ,</w:t>
-      </w:r>
-      <w:proofErr w:type="gramEnd"/>
-      <w:r>
-        <w:t xml:space="preserve"> sức chứa cơ sở dữ liệu</w:t>
+        <w:t xml:space="preserve"> tài nguyên , sức chứa cơ sở dữ liệu</w:t>
       </w:r>
       <w:r>
         <w:t>, thời gian truy cập cơ sở dữ liệu, cũng như khả năng chiu đựng của chương trình.</w:t>
@@ -6169,15 +6071,7 @@
         <w:t>m của ch</w:t>
       </w:r>
       <w:r>
-        <w:t xml:space="preserve">ương </w:t>
-      </w:r>
-      <w:proofErr w:type="gramStart"/>
-      <w:r>
-        <w:t>trình ,</w:t>
-      </w:r>
-      <w:proofErr w:type="gramEnd"/>
-      <w:r>
-        <w:t xml:space="preserve"> để có biện pháp khắ</w:t>
+        <w:t>ương trình , để có biện pháp khắ</w:t>
       </w:r>
       <w:r>
         <w:t>c phục, nhằm tạo ra  chương trình có chất lượng tốt nhất.</w:t>
@@ -6191,15 +6085,7 @@
         </w:numPr>
       </w:pPr>
       <w:r>
-        <w:t xml:space="preserve">Việc phát hiện ra lỗi càng </w:t>
-      </w:r>
-      <w:proofErr w:type="gramStart"/>
-      <w:r>
-        <w:t>sớm ,</w:t>
-      </w:r>
-      <w:proofErr w:type="gramEnd"/>
-      <w:r>
-        <w:t xml:space="preserve"> thì chúng ta càng ít tốn thời gian và chi phi để khắc phục những hậu quả do lỗi đó gây ra.</w:t>
+        <w:t>Việc phát hiện ra lỗi càng sớm , thì chúng ta càng ít tốn thời gian và chi phi để khắc phục những hậu quả do lỗi đó gây ra.</w:t>
       </w:r>
     </w:p>
     <w:p>
@@ -6333,27 +6219,27 @@
       <w:pPr>
         <w:pStyle w:val="Heading1"/>
       </w:pPr>
-      <w:bookmarkStart w:id="22" w:name="_Toc314978529"/>
-      <w:bookmarkStart w:id="23" w:name="_Toc324843635"/>
-      <w:bookmarkStart w:id="24" w:name="_Toc324851942"/>
-      <w:bookmarkStart w:id="25" w:name="_Toc324915525"/>
-      <w:bookmarkStart w:id="26" w:name="_Toc433104438"/>
-      <w:bookmarkStart w:id="27" w:name="_Toc261380943"/>
+      <w:bookmarkStart w:id="22" w:name="_Toc261380943"/>
+      <w:bookmarkStart w:id="23" w:name="_Toc314978529"/>
+      <w:bookmarkStart w:id="24" w:name="_Toc324843635"/>
+      <w:bookmarkStart w:id="25" w:name="_Toc324851942"/>
+      <w:bookmarkStart w:id="26" w:name="_Toc324915525"/>
+      <w:bookmarkStart w:id="27" w:name="_Toc433104438"/>
       <w:r>
         <w:t>Phát Thảo Kế Hoạch Test</w:t>
       </w:r>
-      <w:bookmarkEnd w:id="27"/>
+      <w:bookmarkEnd w:id="22"/>
     </w:p>
     <w:p>
       <w:pPr>
         <w:pStyle w:val="Heading2"/>
       </w:pPr>
       <w:bookmarkStart w:id="28" w:name="_Toc261380944"/>
-      <w:bookmarkEnd w:id="22"/>
       <w:bookmarkEnd w:id="23"/>
       <w:bookmarkEnd w:id="24"/>
       <w:bookmarkEnd w:id="25"/>
       <w:bookmarkEnd w:id="26"/>
+      <w:bookmarkEnd w:id="27"/>
       <w:r>
         <w:t>Phát Thảo Test Liên Quan</w:t>
       </w:r>
@@ -6434,15 +6320,7 @@
     </w:p>
     <w:p>
       <w:r>
-        <w:t xml:space="preserve">Và có những phần </w:t>
-      </w:r>
-      <w:proofErr w:type="gramStart"/>
-      <w:r>
-        <w:t>test  sẽ</w:t>
-      </w:r>
-      <w:proofErr w:type="gramEnd"/>
-      <w:r>
-        <w:t xml:space="preserve"> được làm trong giai đoạn tới:</w:t>
+        <w:t>Và có những phần test  sẽ được làm trong giai đoạn tới:</w:t>
       </w:r>
     </w:p>
     <w:p>
@@ -6523,15 +6401,7 @@
         </w:numPr>
       </w:pPr>
       <w:r>
-        <w:t xml:space="preserve">Kiểm tra mức đơn </w:t>
-      </w:r>
-      <w:proofErr w:type="gramStart"/>
-      <w:r>
-        <w:t>vị(</w:t>
-      </w:r>
-      <w:proofErr w:type="gramEnd"/>
-      <w:r>
-        <w:t>Nunit Test):  thường do người lập trình thực hiện, được thực hiện trong giai đoạn viết code và xuyên suốt chu kì phát triển phần mềm.</w:t>
+        <w:t>Kiểm tra mức đơn vị(Nunit Test):  thường do người lập trình thực hiện, được thực hiện trong giai đoạn viết code và xuyên suốt chu kì phát triển phần mềm.</w:t>
       </w:r>
     </w:p>
     <w:p>
@@ -6542,18 +6412,10 @@
         </w:numPr>
       </w:pPr>
       <w:r>
-        <w:t xml:space="preserve">Kiểm tra tích </w:t>
-      </w:r>
-      <w:proofErr w:type="gramStart"/>
-      <w:r>
-        <w:t>hợp</w:t>
-      </w:r>
-      <w:r>
-        <w:t>(</w:t>
-      </w:r>
-      <w:proofErr w:type="gramEnd"/>
-      <w:r>
-        <w:t>Interation Test): kết hợp các thành phần của một ứng dụng và kiểm tra như một ứng dụng cụ thể. Nó đã được người lập trình test trong quá trình viết code</w:t>
+        <w:t>Kiểm tra tích hợp</w:t>
+      </w:r>
+      <w:r>
+        <w:t>(Interation Test): kết hợp các thành phần của một ứng dụng và kiểm tra như một ứng dụng cụ thể. Nó đã được người lập trình test trong quá trình viết code</w:t>
       </w:r>
     </w:p>
     <w:p>
@@ -6564,15 +6426,7 @@
         </w:numPr>
       </w:pPr>
       <w:r>
-        <w:t xml:space="preserve">Kiểm tra chấp nhận sản </w:t>
-      </w:r>
-      <w:proofErr w:type="gramStart"/>
-      <w:r>
-        <w:t>phẩm(</w:t>
-      </w:r>
-      <w:proofErr w:type="gramEnd"/>
-      <w:r>
-        <w:t>acceptance Test): chúng ta chỉ test trên chương trình được xây dựng lên , mà không test dựa vào quá trình sử dụng của khach hàng và phát hiện lỗi.</w:t>
+        <w:t>Kiểm tra chấp nhận sản phẩm(acceptance Test): chúng ta chỉ test trên chương trình được xây dựng lên , mà không test dựa vào quá trình sử dụng của khach hàng và phát hiện lỗi.</w:t>
       </w:r>
     </w:p>
     <w:p>
@@ -6747,13 +6601,8 @@
         <w:fldChar w:fldCharType="separate"/>
       </w:r>
       <w:r>
-        <w:t xml:space="preserve">Responsibilities, Staffing, and Training </w:t>
-      </w:r>
-      <w:proofErr w:type="gramStart"/>
-      <w:r>
-        <w:t>Needs</w:t>
-      </w:r>
-      <w:proofErr w:type="gramEnd"/>
+        <w:t>Responsibilities, Staffing, and Training Needs</w:t>
+      </w:r>
       <w:r>
         <w:fldChar w:fldCharType="end"/>
       </w:r>
@@ -6788,15 +6637,15 @@
         </w:numPr>
         <w:ind w:left="720" w:hanging="720"/>
       </w:pPr>
-      <w:bookmarkStart w:id="33" w:name="_Toc314978535"/>
-      <w:bookmarkStart w:id="34" w:name="_Toc261380949"/>
+      <w:bookmarkStart w:id="33" w:name="_Toc261380949"/>
+      <w:bookmarkStart w:id="34" w:name="_Toc314978535"/>
       <w:r>
         <w:t>Kiểu và Kỹ</w:t>
       </w:r>
       <w:r>
         <w:t xml:space="preserve"> Thuật Test</w:t>
       </w:r>
-      <w:bookmarkEnd w:id="34"/>
+      <w:bookmarkEnd w:id="33"/>
     </w:p>
     <w:p>
       <w:pPr>
@@ -7201,7 +7050,7 @@
         </w:numPr>
       </w:pPr>
       <w:bookmarkStart w:id="36" w:name="_Toc261380951"/>
-      <w:bookmarkEnd w:id="33"/>
+      <w:bookmarkEnd w:id="34"/>
       <w:r>
         <w:t>Test Chức Năng</w:t>
       </w:r>
@@ -7584,15 +7433,7 @@
               <w:pStyle w:val="InfoBlue"/>
             </w:pPr>
             <w:r>
-              <w:t xml:space="preserve">[Identify or describe those items or issues (internal or external) that impact the implementation and execution </w:t>
-            </w:r>
-            <w:proofErr w:type="gramStart"/>
-            <w:r>
-              <w:t>of  function</w:t>
-            </w:r>
-            <w:proofErr w:type="gramEnd"/>
-            <w:r>
-              <w:t xml:space="preserve"> test.]</w:t>
+              <w:t>[Identify or describe those items or issues (internal or external) that impact the implementation and execution of  function test.]</w:t>
             </w:r>
           </w:p>
         </w:tc>
@@ -8797,18 +8638,10 @@
       </w:pPr>
       <w:bookmarkStart w:id="55" w:name="_Toc261380955"/>
       <w:r>
-        <w:t xml:space="preserve">Test Sức Chịu </w:t>
-      </w:r>
-      <w:proofErr w:type="gramStart"/>
-      <w:r>
-        <w:t>Đựng</w:t>
-      </w:r>
-      <w:r>
-        <w:t>(</w:t>
-      </w:r>
-      <w:proofErr w:type="gramEnd"/>
-      <w:r>
-        <w:t>Load Test)</w:t>
+        <w:t>Test Sức Chịu Đựng</w:t>
+      </w:r>
+      <w:r>
+        <w:t>(Load Test)</w:t>
       </w:r>
       <w:bookmarkEnd w:id="55"/>
     </w:p>
@@ -9263,13 +9096,8 @@
       <w:bookmarkStart w:id="60" w:name="_Toc433104450"/>
       <w:bookmarkStart w:id="61" w:name="_Toc261380956"/>
       <w:r>
-        <w:t xml:space="preserve">Test Khả Năng Chịu </w:t>
-      </w:r>
-      <w:proofErr w:type="gramStart"/>
-      <w:r>
-        <w:t>Đựng(</w:t>
-      </w:r>
-      <w:proofErr w:type="gramEnd"/>
+        <w:t>Test Khả Năng Chịu Đựng(</w:t>
+      </w:r>
       <w:r>
         <w:t>Stress Testing</w:t>
       </w:r>
@@ -9791,15 +9619,7 @@
         <w:pStyle w:val="InfoBlue"/>
       </w:pPr>
       <w:r>
-        <w:t xml:space="preserve">[Volume testing subjects the target-of-test to large amounts of data to determine if limits are reached that </w:t>
-      </w:r>
-      <w:proofErr w:type="gramStart"/>
-      <w:r>
-        <w:t>cause</w:t>
-      </w:r>
-      <w:proofErr w:type="gramEnd"/>
-      <w:r>
-        <w:t xml:space="preserve"> the software to fail. Volume testing also identifies the continuous maximum load or volume the target-of-test can handle for a given period. For example, if the target-of-test is processing a set of database records to generate a report, a Volume Test would use a large test database, and would check that the software behaved normally and produced the correct report.]</w:t>
+        <w:t>[Volume testing subjects the target-of-test to large amounts of data to determine if limits are reached that cause the software to fail. Volume testing also identifies the continuous maximum load or volume the target-of-test can handle for a given period. For example, if the target-of-test is processing a set of database records to generate a report, a Volume Test would use a large test database, and would check that the software behaved normally and produced the correct report.]</w:t>
       </w:r>
     </w:p>
     <w:p>
@@ -10243,12 +10063,8 @@
       </w:r>
       <w:r>
         <w:tab/>
-      </w:r>
-      <w:proofErr w:type="gramStart"/>
-      <w:r>
         <w:t>System-level Security, including logging into or remotely accessing to the system.</w:t>
       </w:r>
-      <w:proofErr w:type="gramEnd"/>
     </w:p>
     <w:p>
       <w:pPr>
@@ -10392,15 +10208,7 @@
               </w:numPr>
             </w:pPr>
             <w:r>
-              <w:t xml:space="preserve">Create tests for each user type and verify </w:t>
-            </w:r>
-            <w:proofErr w:type="gramStart"/>
-            <w:r>
-              <w:t>each permission</w:t>
-            </w:r>
-            <w:proofErr w:type="gramEnd"/>
-            <w:r>
-              <w:t xml:space="preserve"> by creating transactions specific to each user type.</w:t>
+              <w:t>Create tests for each user type and verify each permission by creating transactions specific to each user type.</w:t>
             </w:r>
           </w:p>
           <w:p>
@@ -10868,19 +10676,11 @@
             </w:r>
             <w:r>
               <w:tab/>
-              <w:t xml:space="preserve">Interruption via network servers:  simulate or </w:t>
-            </w:r>
-            <w:proofErr w:type="gramStart"/>
-            <w:r>
-              <w:t xml:space="preserve">initiate </w:t>
+              <w:t xml:space="preserve">Interruption via network servers:  simulate or initiate </w:t>
             </w:r>
             <w:r>
               <w:tab/>
-              <w:t>communication loss with the network (physically disconnect</w:t>
-            </w:r>
-            <w:proofErr w:type="gramEnd"/>
-            <w:r>
-              <w:t xml:space="preserve"> </w:t>
+              <w:t xml:space="preserve">communication loss with the network (physically disconnect </w:t>
             </w:r>
             <w:r>
               <w:tab/>
@@ -11311,11 +11111,9 @@
                 <w:numId w:val="29"/>
               </w:numPr>
             </w:pPr>
-            <w:proofErr w:type="gramStart"/>
             <w:r>
               <w:t>Open and close various non-target-of-test related software, such as Microsoft Excel and Word applications, either as part of the test or prior to the start of the test.</w:t>
             </w:r>
-            <w:proofErr w:type="gramEnd"/>
           </w:p>
           <w:p>
             <w:pPr>
@@ -11513,15 +11311,7 @@
               </w:numPr>
             </w:pPr>
             <w:r>
-              <w:t xml:space="preserve">[What non-target-of-test software is </w:t>
-            </w:r>
-            <w:proofErr w:type="gramStart"/>
-            <w:r>
-              <w:t>needed,</w:t>
-            </w:r>
-            <w:proofErr w:type="gramEnd"/>
-            <w:r>
-              <w:t xml:space="preserve"> is available, and what is accessible on the desktop?</w:t>
+              <w:t>[What non-target-of-test software is needed, is available, and what is accessible on the desktop?</w:t>
             </w:r>
           </w:p>
           <w:p>
@@ -11994,18 +11784,18 @@
         <w:pStyle w:val="Heading1"/>
         <w:keepNext w:val="0"/>
       </w:pPr>
-      <w:bookmarkStart w:id="79" w:name="_Toc417790808"/>
-      <w:bookmarkStart w:id="80" w:name="_Toc433104461"/>
-      <w:bookmarkStart w:id="81" w:name="_Toc314978545"/>
-      <w:bookmarkStart w:id="82" w:name="_Toc324843648"/>
-      <w:bookmarkStart w:id="83" w:name="_Toc324851955"/>
-      <w:bookmarkStart w:id="84" w:name="_Toc324915538"/>
-      <w:bookmarkStart w:id="85" w:name="_Toc433104459"/>
-      <w:bookmarkStart w:id="86" w:name="_Toc261380962"/>
+      <w:bookmarkStart w:id="79" w:name="_Toc261380962"/>
+      <w:bookmarkStart w:id="80" w:name="_Toc417790808"/>
+      <w:bookmarkStart w:id="81" w:name="_Toc433104461"/>
+      <w:bookmarkStart w:id="82" w:name="_Toc314978545"/>
+      <w:bookmarkStart w:id="83" w:name="_Toc324843648"/>
+      <w:bookmarkStart w:id="84" w:name="_Toc324851955"/>
+      <w:bookmarkStart w:id="85" w:name="_Toc324915538"/>
+      <w:bookmarkStart w:id="86" w:name="_Toc433104459"/>
       <w:r>
         <w:t>Tiêu Chuẩn Bắt Đầu và Kết Thúc</w:t>
       </w:r>
-      <w:bookmarkEnd w:id="86"/>
+      <w:bookmarkEnd w:id="79"/>
     </w:p>
     <w:p>
       <w:pPr>
@@ -12037,15 +11827,7 @@
         </w:numPr>
       </w:pPr>
       <w:r>
-        <w:t xml:space="preserve">Được thực thi khi </w:t>
-      </w:r>
-      <w:proofErr w:type="gramStart"/>
-      <w:r>
-        <w:t>đã  thu</w:t>
-      </w:r>
-      <w:proofErr w:type="gramEnd"/>
-      <w:r>
-        <w:t xml:space="preserve"> thập được một phần của yêu cầu và đã bắt đầu vào thiết kế  hệ thống </w:t>
+        <w:t xml:space="preserve">Được thực thi khi đã  thu thập được một phần của yêu cầu và đã bắt đầu vào thiết kế  hệ thống </w:t>
       </w:r>
       <w:r>
         <w:t xml:space="preserve">, giao diện </w:t>
@@ -12101,15 +11883,7 @@
         </w:numPr>
       </w:pPr>
       <w:r>
-        <w:t xml:space="preserve">Xảy ra khi trong quá trình </w:t>
-      </w:r>
-      <w:proofErr w:type="gramStart"/>
-      <w:r>
-        <w:t>test ,</w:t>
-      </w:r>
-      <w:proofErr w:type="gramEnd"/>
-      <w:r>
-        <w:t xml:space="preserve"> phát hiện có quá nhiều test case sai, hoặc test case không phù hợp với những mong muốn test của tester. Hoặc các test case không phủ hết tất cả các trường hợp xảy ra của phần mềm, tạo nên những lỗi tiềm ẩn.</w:t>
+        <w:t>Xảy ra khi trong quá trình test , phát hiện có quá nhiều test case sai, hoặc test case không phù hợp với những mong muốn test của tester. Hoặc các test case không phủ hết tất cả các trường hợp xảy ra của phần mềm, tạo nên những lỗi tiềm ẩn.</w:t>
       </w:r>
     </w:p>
     <w:p>
@@ -12143,13 +11917,8 @@
       <w:r>
         <w:t>Việc thực hiện test đươc thực hiện theo một chu kỳ lặp</w:t>
       </w:r>
-      <w:proofErr w:type="gramStart"/>
-      <w:r>
-        <w:t>,  khi</w:t>
-      </w:r>
-      <w:proofErr w:type="gramEnd"/>
-      <w:r>
-        <w:t xml:space="preserve"> qua một pharse mới thì Test plan lại được chỉnh sửa  thêm dựa vào những thay đổi mới của phần yêu cầu và thiết  kế vừa được cập nhật và thực thi việc test chương trình.</w:t>
+      <w:r>
+        <w:t>,  khi qua một pharse mới thì Test plan lại được chỉnh sửa  thêm dựa vào những thay đổi mới của phần yêu cầu và thiết  kế vừa được cập nhật và thực thi việc test chương trình.</w:t>
       </w:r>
     </w:p>
     <w:p>
@@ -12171,15 +11940,7 @@
         </w:numPr>
       </w:pPr>
       <w:r>
-        <w:t xml:space="preserve">Việc kết thúc được xác định khi tất cả các phần cần được test với các test </w:t>
-      </w:r>
-      <w:proofErr w:type="gramStart"/>
-      <w:r>
-        <w:t>case  đã</w:t>
-      </w:r>
-      <w:proofErr w:type="gramEnd"/>
-      <w:r>
-        <w:t xml:space="preserve"> được test xong,  và chuẩn bị sang một pharse mới.</w:t>
+        <w:t>Việc kết thúc được xác định khi tất cả các phần cần được test với các test case  đã được test xong,  và chuẩn bị sang một pharse mới.</w:t>
       </w:r>
     </w:p>
     <w:p>
@@ -12201,15 +11962,7 @@
         </w:numPr>
       </w:pPr>
       <w:r>
-        <w:t xml:space="preserve">Khi trong test case có nhiều lỗi, không đãm bảo được việc test chương trình sẽ cho ra kết quả chính xác, thì việc test sẽ được dừng </w:t>
-      </w:r>
-      <w:proofErr w:type="gramStart"/>
-      <w:r>
-        <w:t>lai ,</w:t>
-      </w:r>
-      <w:proofErr w:type="gramEnd"/>
-      <w:r>
-        <w:t xml:space="preserve"> và các test case sẽ được thay đổi.</w:t>
+        <w:t>Khi trong test case có nhiều lỗi, không đãm bảo được việc test chương trình sẽ cho ra kết quả chính xác, thì việc test sẽ được dừng lai , và các test case sẽ được thay đổi.</w:t>
       </w:r>
     </w:p>
     <w:p>
@@ -12218,8 +11971,8 @@
         <w:keepNext w:val="0"/>
       </w:pPr>
       <w:bookmarkStart w:id="95" w:name="_Toc261380971"/>
-      <w:bookmarkEnd w:id="79"/>
       <w:bookmarkEnd w:id="80"/>
+      <w:bookmarkEnd w:id="81"/>
       <w:r>
         <w:t>Chuyển Giao</w:t>
       </w:r>
@@ -12241,17 +11994,17 @@
         <w:pStyle w:val="Heading2"/>
         <w:keepNext w:val="0"/>
       </w:pPr>
-      <w:bookmarkStart w:id="96" w:name="_Toc314978549"/>
-      <w:bookmarkStart w:id="97" w:name="_Toc324843652"/>
-      <w:bookmarkStart w:id="98" w:name="_Toc324851959"/>
-      <w:bookmarkStart w:id="99" w:name="_Toc324915542"/>
-      <w:bookmarkStart w:id="100" w:name="_Toc417790809"/>
-      <w:bookmarkStart w:id="101" w:name="_Toc433104462"/>
-      <w:bookmarkStart w:id="102" w:name="_Toc261380972"/>
+      <w:bookmarkStart w:id="96" w:name="_Toc261380972"/>
+      <w:bookmarkStart w:id="97" w:name="_Toc314978549"/>
+      <w:bookmarkStart w:id="98" w:name="_Toc324843652"/>
+      <w:bookmarkStart w:id="99" w:name="_Toc324851959"/>
+      <w:bookmarkStart w:id="100" w:name="_Toc324915542"/>
+      <w:bookmarkStart w:id="101" w:name="_Toc417790809"/>
+      <w:bookmarkStart w:id="102" w:name="_Toc433104462"/>
       <w:r>
         <w:t>Bảng Tóm Tắt Ước Lượng Test</w:t>
       </w:r>
-      <w:bookmarkEnd w:id="102"/>
+      <w:bookmarkEnd w:id="96"/>
     </w:p>
     <w:p>
       <w:pPr>
@@ -12321,12 +12074,12 @@
         </w:numPr>
       </w:pPr>
       <w:bookmarkStart w:id="105" w:name="_Toc261380975"/>
-      <w:bookmarkEnd w:id="96"/>
       <w:bookmarkEnd w:id="97"/>
       <w:bookmarkEnd w:id="98"/>
       <w:bookmarkEnd w:id="99"/>
       <w:bookmarkEnd w:id="100"/>
       <w:bookmarkEnd w:id="101"/>
+      <w:bookmarkEnd w:id="102"/>
       <w:r>
         <w:t>Thay Đổi Yêu Cầu</w:t>
       </w:r>
@@ -12668,11 +12421,11 @@
         <w:keepNext w:val="0"/>
       </w:pPr>
       <w:bookmarkStart w:id="114" w:name="_Toc261380984"/>
-      <w:bookmarkEnd w:id="81"/>
       <w:bookmarkEnd w:id="82"/>
       <w:bookmarkEnd w:id="83"/>
       <w:bookmarkEnd w:id="84"/>
       <w:bookmarkEnd w:id="85"/>
+      <w:bookmarkEnd w:id="86"/>
       <w:r>
         <w:t>Phần Cứng Căn Bản</w:t>
       </w:r>
@@ -13476,14 +13229,14 @@
       <w:pPr>
         <w:pStyle w:val="Heading2"/>
       </w:pPr>
-      <w:bookmarkStart w:id="115" w:name="_Toc324915535"/>
-      <w:bookmarkStart w:id="116" w:name="_Toc433104456"/>
-      <w:bookmarkStart w:id="117" w:name="_Toc314978546"/>
-      <w:bookmarkStart w:id="118" w:name="_Toc261380985"/>
+      <w:bookmarkStart w:id="115" w:name="_Toc261380985"/>
+      <w:bookmarkStart w:id="116" w:name="_Toc324915535"/>
+      <w:bookmarkStart w:id="117" w:name="_Toc433104456"/>
+      <w:bookmarkStart w:id="118" w:name="_Toc314978546"/>
       <w:r>
         <w:t>Phần Mềm Căn Bản Trong Môi Trường Test</w:t>
       </w:r>
-      <w:bookmarkEnd w:id="118"/>
+      <w:bookmarkEnd w:id="115"/>
     </w:p>
     <w:p>
       <w:pPr>
@@ -14013,8 +13766,8 @@
         <w:pStyle w:val="Heading2"/>
       </w:pPr>
       <w:bookmarkStart w:id="119" w:name="_Toc261380986"/>
-      <w:bookmarkEnd w:id="115"/>
       <w:bookmarkEnd w:id="116"/>
+      <w:bookmarkEnd w:id="117"/>
       <w:r>
         <w:t>Công Cụ Hỗ Trợ</w:t>
       </w:r>
@@ -14688,13 +14441,8 @@
         <w:pStyle w:val="Heading2"/>
       </w:pPr>
       <w:bookmarkStart w:id="120" w:name="_Toc261380987"/>
-      <w:proofErr w:type="gramStart"/>
-      <w:r>
-        <w:t>Test  Môi</w:t>
-      </w:r>
-      <w:proofErr w:type="gramEnd"/>
-      <w:r>
-        <w:t xml:space="preserve"> Trường Cấu Hình</w:t>
+      <w:r>
+        <w:t>Test  Môi Trường Cấu Hình</w:t>
       </w:r>
       <w:bookmarkEnd w:id="120"/>
     </w:p>
@@ -15021,15 +14769,7 @@
       <w:bookmarkStart w:id="127" w:name="_Ref524434117"/>
       <w:bookmarkStart w:id="128" w:name="_Toc261380988"/>
       <w:r>
-        <w:t xml:space="preserve">Trách </w:t>
-      </w:r>
-      <w:proofErr w:type="gramStart"/>
-      <w:r>
-        <w:t>Nhiệm ,</w:t>
-      </w:r>
-      <w:proofErr w:type="gramEnd"/>
-      <w:r>
-        <w:t xml:space="preserve"> Nhân Lực, và Huấn Luyện Cần Thiết</w:t>
+        <w:t>Trách Nhiệm , Nhân Lực, và Huấn Luyện Cần Thiết</w:t>
       </w:r>
       <w:bookmarkEnd w:id="121"/>
       <w:bookmarkEnd w:id="122"/>
@@ -15970,13 +15710,8 @@
                 <w:numId w:val="10"/>
               </w:numPr>
             </w:pPr>
-            <w:proofErr w:type="gramStart"/>
-            <w:r>
-              <w:t>support</w:t>
-            </w:r>
-            <w:proofErr w:type="gramEnd"/>
-            <w:r>
-              <w:t xml:space="preserve"> the administration of test data and test beds (database).</w:t>
+            <w:r>
+              <w:t>support the administration of test data and test beds (database).</w:t>
             </w:r>
           </w:p>
         </w:tc>
@@ -16206,7 +15941,7 @@
         <w:pStyle w:val="Heading1"/>
       </w:pPr>
       <w:bookmarkStart w:id="131" w:name="_Toc261380991"/>
-      <w:bookmarkEnd w:id="117"/>
+      <w:bookmarkEnd w:id="118"/>
       <w:r>
         <w:t>Cột Mốc Giai Đoạn</w:t>
       </w:r>
@@ -17316,15 +17051,10 @@
       </w:pPr>
       <w:bookmarkStart w:id="136" w:name="_Toc261380992"/>
       <w:r>
-        <w:t xml:space="preserve">Rủi Ro, Tin Cậy, Gỉa </w:t>
-      </w:r>
-      <w:proofErr w:type="gramStart"/>
-      <w:r>
-        <w:t>Định ,</w:t>
-      </w:r>
-      <w:proofErr w:type="gramEnd"/>
-      <w:r>
-        <w:t xml:space="preserve"> Ràng Buộc</w:t>
+        <w:t>Rủi Ro, Tin Cậy, Gỉa Định</w:t>
+      </w:r>
+      <w:r>
+        <w:t>, Ràng Buộc</w:t>
       </w:r>
       <w:bookmarkEnd w:id="136"/>
     </w:p>
@@ -17527,21 +17257,12 @@
                 <w:lang w:val="en-NZ"/>
               </w:rPr>
             </w:pPr>
-            <w:proofErr w:type="gramStart"/>
             <w:r>
               <w:rPr>
                 <w:sz w:val="18"/>
                 <w:lang w:val="en-NZ"/>
               </w:rPr>
-              <w:t>Prerequisite entry criteria is</w:t>
-            </w:r>
-            <w:proofErr w:type="gramEnd"/>
-            <w:r>
-              <w:rPr>
-                <w:sz w:val="18"/>
-                <w:lang w:val="en-NZ"/>
-              </w:rPr>
-              <w:t xml:space="preserve"> not met.</w:t>
+              <w:t>Prerequisite entry criteria is not met.</w:t>
             </w:r>
           </w:p>
         </w:tc>
@@ -18708,15 +18429,7 @@
       <w:bookmarkStart w:id="164" w:name="_Toc261380994"/>
       <w:r>
         <w:lastRenderedPageBreak/>
-        <w:t xml:space="preserve">Đo Lường và Ước Lượng Phạm </w:t>
-      </w:r>
-      <w:proofErr w:type="gramStart"/>
-      <w:r>
-        <w:t>Vi</w:t>
-      </w:r>
-      <w:proofErr w:type="gramEnd"/>
-      <w:r>
-        <w:t xml:space="preserve"> Test</w:t>
+        <w:t>Đo Lường và Ước Lượng Phạm Vi Test</w:t>
       </w:r>
       <w:bookmarkEnd w:id="164"/>
     </w:p>
@@ -18894,6 +18607,7 @@
       <w:pgSz w:w="12240" w:h="15840" w:code="1"/>
       <w:pgMar w:top="1440" w:right="1440" w:bottom="1440" w:left="1440" w:header="720" w:footer="720" w:gutter="0"/>
       <w:cols w:space="720"/>
+      <w:docGrid w:linePitch="360"/>
     </w:sectPr>
   </w:body>
 </w:document>
@@ -18901,7 +18615,7 @@
 
 <file path=word/endnotes.xml><?xml version="1.0" encoding="utf-8"?>
 <w:endnotes xmlns:ve="http://schemas.openxmlformats.org/markup-compatibility/2006" xmlns:o="urn:schemas-microsoft-com:office:office" xmlns:r="http://schemas.openxmlformats.org/officeDocument/2006/relationships" xmlns:m="http://schemas.openxmlformats.org/officeDocument/2006/math" xmlns:v="urn:schemas-microsoft-com:vml" xmlns:wp="http://schemas.openxmlformats.org/drawingml/2006/wordprocessingDrawing" xmlns:w10="urn:schemas-microsoft-com:office:word" xmlns:w="http://schemas.openxmlformats.org/wordprocessingml/2006/main" xmlns:wne="http://schemas.microsoft.com/office/word/2006/wordml">
-  <w:endnote w:type="separator" w:id="0">
+  <w:endnote w:type="separator" w:id="-1">
     <w:p>
       <w:pPr>
         <w:spacing w:line="240" w:lineRule="auto"/>
@@ -18911,7 +18625,7 @@
       </w:r>
     </w:p>
   </w:endnote>
-  <w:endnote w:type="continuationSeparator" w:id="1">
+  <w:endnote w:type="continuationSeparator" w:id="0">
     <w:p>
       <w:pPr>
         <w:spacing w:line="240" w:lineRule="auto"/>
@@ -19078,7 +18792,7 @@
               <w:rStyle w:val="PageNumber"/>
               <w:noProof/>
             </w:rPr>
-            <w:t>3</w:t>
+            <w:t>29</w:t>
           </w:r>
           <w:r>
             <w:rPr>
@@ -19110,7 +18824,7 @@
 
 <file path=word/footnotes.xml><?xml version="1.0" encoding="utf-8"?>
 <w:footnotes xmlns:ve="http://schemas.openxmlformats.org/markup-compatibility/2006" xmlns:o="urn:schemas-microsoft-com:office:office" xmlns:r="http://schemas.openxmlformats.org/officeDocument/2006/relationships" xmlns:m="http://schemas.openxmlformats.org/officeDocument/2006/math" xmlns:v="urn:schemas-microsoft-com:vml" xmlns:wp="http://schemas.openxmlformats.org/drawingml/2006/wordprocessingDrawing" xmlns:w10="urn:schemas-microsoft-com:office:word" xmlns:w="http://schemas.openxmlformats.org/wordprocessingml/2006/main" xmlns:wne="http://schemas.microsoft.com/office/word/2006/wordml">
-  <w:footnote w:type="separator" w:id="0">
+  <w:footnote w:type="separator" w:id="-1">
     <w:p>
       <w:pPr>
         <w:spacing w:line="240" w:lineRule="auto"/>
@@ -19120,7 +18834,7 @@
       </w:r>
     </w:p>
   </w:footnote>
-  <w:footnote w:type="continuationSeparator" w:id="1">
+  <w:footnote w:type="continuationSeparator" w:id="0">
     <w:p>
       <w:pPr>
         <w:spacing w:line="240" w:lineRule="auto"/>
@@ -28629,7 +28343,7 @@
 </file>
 
 <file path=customXml/itemProps1.xml><?xml version="1.0" encoding="utf-8"?>
-<ds:datastoreItem xmlns:ds="http://schemas.openxmlformats.org/officeDocument/2006/customXml" ds:itemID="{9905A099-24AA-420F-B269-C209EF9C6EA7}">
+<ds:datastoreItem xmlns:ds="http://schemas.openxmlformats.org/officeDocument/2006/customXml" ds:itemID="{D3DF8725-9D61-4BD8-A92A-FCA8DE38F9BC}">
   <ds:schemaRefs>
     <ds:schemaRef ds:uri="http://schemas.openxmlformats.org/officeDocument/2006/bibliography"/>
   </ds:schemaRefs>

</xml_diff>